<commit_message>
calculator project and removing old files from portfolio
</commit_message>
<xml_diff>
--- a/resume/Curtis Heslop Resume.docx
+++ b/resume/Curtis Heslop Resume.docx
@@ -144,7 +144,6 @@
             <w:pPr>
               <w:contextualSpacing w:val="0"/>
             </w:pPr>
-            <w:bookmarkStart w:id="0" w:name="_GoBack"/>
             <w:r>
               <w:t xml:space="preserve">My goals are to be </w:t>
             </w:r>
@@ -178,6 +177,11 @@
             <w:r>
               <w:t>an honest and wonderful experience.</w:t>
             </w:r>
+            <w:r>
+              <w:t xml:space="preserve"> I thrive on researching and learning different techniques that will stretch me beyond my limits. </w:t>
+            </w:r>
+            <w:bookmarkStart w:id="0" w:name="_GoBack"/>
+            <w:bookmarkEnd w:id="0"/>
           </w:p>
           <w:p>
             <w:pPr>
@@ -196,6 +200,7 @@
               <w:showingPlcHdr/>
               <w15:appearance w15:val="hidden"/>
             </w:sdtPr>
+            <w:sdtEndPr/>
             <w:sdtContent>
               <w:p>
                 <w:pPr>
@@ -306,7 +311,6 @@
         </w:tc>
       </w:tr>
     </w:tbl>
-    <w:bookmarkEnd w:id="0"/>
     <w:p>
       <w:pPr>
         <w:pStyle w:val="Heading1"/>
@@ -26308,6 +26312,9 @@
     <w:rsid w:val="001922FB"/>
     <w:rsid w:val="003B0A2B"/>
     <w:rsid w:val="006C2CB0"/>
+    <w:rsid w:val="00A94FF0"/>
+    <w:rsid w:val="00D724D6"/>
+    <w:rsid w:val="00EB0B18"/>
     <w:rsid w:val="00F25683"/>
   </w:rsids>
   <m:mathPr>

</xml_diff>